<commit_message>
week 5 content added
</commit_message>
<xml_diff>
--- a/week4/Aashika Assessment.docx
+++ b/week4/Aashika Assessment.docx
@@ -286,19 +286,11 @@
     </w:p>
     <w:p>
       <w:pPr>
-        <w:spacing w:before="100" w:beforeAutospacing="1" w:after="100" w:afterAutospacing="1" w:line="240" w:lineRule="auto"/>
-        <w:rPr>
-          <w:rFonts w:eastAsia="Times New Roman" w:cstheme="minorHAnsi"/>
-          <w:sz w:val="24"/>
-          <w:szCs w:val="24"/>
-          <w:lang w:eastAsia="en-IN"/>
-        </w:rPr>
-      </w:pPr>
-      <w:r>
-        <w:rPr>
-          <w:rFonts w:cstheme="minorHAnsi"/>
-          <w:sz w:val="24"/>
-          <w:szCs w:val="24"/>
+        <w:pStyle w:val="NormalWeb"/>
+      </w:pPr>
+      <w:r>
+        <w:rPr>
+          <w:rFonts w:cstheme="minorHAnsi"/>
           <w:u w:val="single"/>
         </w:rPr>
         <w:t>Ans</w:t>
@@ -306,8 +298,6 @@
       <w:r>
         <w:rPr>
           <w:rFonts w:cstheme="minorHAnsi"/>
-          <w:sz w:val="24"/>
-          <w:szCs w:val="24"/>
           <w:u w:val="single"/>
         </w:rPr>
         <w:t>wer</w:t>
@@ -315,235 +305,149 @@
       <w:r>
         <w:rPr>
           <w:rFonts w:cstheme="minorHAnsi"/>
-          <w:sz w:val="24"/>
-          <w:szCs w:val="24"/>
         </w:rPr>
         <w:t>:</w:t>
       </w:r>
       <w:r>
         <w:rPr>
           <w:rFonts w:cstheme="minorHAnsi"/>
-          <w:sz w:val="24"/>
-          <w:szCs w:val="24"/>
         </w:rPr>
         <w:t xml:space="preserve"> </w:t>
       </w:r>
       <w:r>
-        <w:rPr>
-          <w:rFonts w:cstheme="minorHAnsi"/>
-          <w:sz w:val="24"/>
-          <w:szCs w:val="24"/>
-        </w:rPr>
-        <w:t xml:space="preserve">Linear regression is a statistical method to model the relationship between a dependent variable (target) and one or more independent variables (features). </w:t>
-      </w:r>
-      <w:r>
-        <w:rPr>
-          <w:rFonts w:eastAsia="Times New Roman" w:cstheme="minorHAnsi"/>
-          <w:sz w:val="24"/>
-          <w:szCs w:val="24"/>
-          <w:lang w:eastAsia="en-IN"/>
-        </w:rPr>
-        <w:t>The primary purpose is to predict the value of the dependent variable based on the values of the independent variables. It assumes a linear relationship between the variables.</w:t>
+        <w:t>Linear regression models the relationship between a dependent variable (y</w:t>
+      </w:r>
+      <w:bookmarkStart w:id="0" w:name="_GoBack"/>
+      <w:bookmarkEnd w:id="0"/>
+      <w:r>
+        <w:t>) and one or more independent variables (x) to predict y and understand their relationship.</w:t>
       </w:r>
     </w:p>
     <w:p>
       <w:pPr>
         <w:spacing w:before="100" w:beforeAutospacing="1" w:after="100" w:afterAutospacing="1" w:line="240" w:lineRule="auto"/>
-        <w:rPr>
-          <w:rFonts w:eastAsia="Times New Roman" w:cstheme="minorHAnsi"/>
-          <w:sz w:val="24"/>
-          <w:szCs w:val="24"/>
-          <w:lang w:eastAsia="en-IN"/>
-        </w:rPr>
-      </w:pPr>
-      <w:r>
-        <w:rPr>
-          <w:rFonts w:eastAsia="Times New Roman" w:cstheme="minorHAnsi"/>
-          <w:sz w:val="24"/>
-          <w:szCs w:val="24"/>
-          <w:lang w:eastAsia="en-IN"/>
-        </w:rPr>
-        <w:t>The simple linear regression equation is:</w:t>
+        <w:outlineLvl w:val="2"/>
+        <w:rPr>
+          <w:rFonts w:ascii="Times New Roman" w:eastAsia="Times New Roman" w:hAnsi="Times New Roman" w:cs="Times New Roman"/>
+          <w:b/>
+          <w:bCs/>
+          <w:sz w:val="27"/>
+          <w:szCs w:val="27"/>
+        </w:rPr>
+      </w:pPr>
+      <w:r>
+        <w:rPr>
+          <w:rFonts w:ascii="Times New Roman" w:eastAsia="Times New Roman" w:hAnsi="Times New Roman" w:cs="Times New Roman"/>
+          <w:b/>
+          <w:bCs/>
+          <w:sz w:val="27"/>
+          <w:szCs w:val="27"/>
+        </w:rPr>
+        <w:t xml:space="preserve">Relationship </w:t>
+      </w:r>
+      <w:proofErr w:type="gramStart"/>
+      <w:r>
+        <w:rPr>
+          <w:rFonts w:ascii="Times New Roman" w:eastAsia="Times New Roman" w:hAnsi="Times New Roman" w:cs="Times New Roman"/>
+          <w:b/>
+          <w:bCs/>
+          <w:sz w:val="27"/>
+          <w:szCs w:val="27"/>
+        </w:rPr>
+        <w:t>Between</w:t>
+      </w:r>
+      <w:proofErr w:type="gramEnd"/>
+      <w:r>
+        <w:rPr>
+          <w:rFonts w:ascii="Times New Roman" w:eastAsia="Times New Roman" w:hAnsi="Times New Roman" w:cs="Times New Roman"/>
+          <w:b/>
+          <w:bCs/>
+          <w:sz w:val="27"/>
+          <w:szCs w:val="27"/>
+        </w:rPr>
+        <w:t xml:space="preserve"> Dependent and Independent Variables</w:t>
       </w:r>
     </w:p>
     <w:p>
       <w:pPr>
+        <w:numPr>
+          <w:ilvl w:val="0"/>
+          <w:numId w:val="7"/>
+        </w:numPr>
         <w:spacing w:before="100" w:beforeAutospacing="1" w:after="100" w:afterAutospacing="1" w:line="240" w:lineRule="auto"/>
         <w:rPr>
-          <w:rStyle w:val="mord"/>
-          <w:rFonts w:cstheme="minorHAnsi"/>
-          <w:sz w:val="28"/>
-          <w:szCs w:val="28"/>
-        </w:rPr>
-      </w:pPr>
-      <w:r>
-        <w:rPr>
-          <w:rStyle w:val="mord"/>
-          <w:rFonts w:cstheme="minorHAnsi"/>
-          <w:sz w:val="28"/>
-          <w:szCs w:val="28"/>
+          <w:rFonts w:ascii="Times New Roman" w:eastAsia="Times New Roman" w:hAnsi="Times New Roman" w:cs="Times New Roman"/>
+          <w:sz w:val="24"/>
+          <w:szCs w:val="24"/>
+        </w:rPr>
+      </w:pPr>
+      <w:r>
+        <w:rPr>
+          <w:rFonts w:ascii="Times New Roman" w:eastAsia="Times New Roman" w:hAnsi="Times New Roman" w:cs="Times New Roman"/>
+          <w:b/>
+          <w:bCs/>
+          <w:sz w:val="24"/>
+          <w:szCs w:val="24"/>
+        </w:rPr>
+        <w:t>Dependent Variable (</w:t>
+      </w:r>
+      <w:r>
+        <w:rPr>
+          <w:rFonts w:ascii="Times New Roman" w:eastAsia="Times New Roman" w:hAnsi="Times New Roman" w:cs="Times New Roman"/>
+          <w:b/>
+          <w:bCs/>
+          <w:sz w:val="24"/>
+          <w:szCs w:val="24"/>
         </w:rPr>
         <w:t>y</w:t>
       </w:r>
       <w:r>
         <w:rPr>
-          <w:rStyle w:val="mrel"/>
-          <w:rFonts w:cstheme="minorHAnsi"/>
-          <w:sz w:val="28"/>
-          <w:szCs w:val="28"/>
-        </w:rPr>
-        <w:t>=</w:t>
-      </w:r>
-      <w:r>
-        <w:rPr>
-          <w:rStyle w:val="mord"/>
-          <w:rFonts w:cstheme="minorHAnsi"/>
-          <w:sz w:val="28"/>
-          <w:szCs w:val="28"/>
-        </w:rPr>
-        <w:t>β</w:t>
-      </w:r>
-      <w:r>
-        <w:rPr>
-          <w:rStyle w:val="mord"/>
-          <w:rFonts w:cstheme="minorHAnsi"/>
-          <w:sz w:val="28"/>
-          <w:szCs w:val="28"/>
-          <w:vertAlign w:val="subscript"/>
-        </w:rPr>
-        <w:t>0</w:t>
-      </w:r>
-      <w:r>
-        <w:rPr>
-          <w:rStyle w:val="vlist-s"/>
-          <w:rFonts w:cstheme="minorHAnsi"/>
-          <w:sz w:val="28"/>
-          <w:szCs w:val="28"/>
-        </w:rPr>
-        <w:t>​</w:t>
-      </w:r>
-      <w:r>
-        <w:rPr>
-          <w:rStyle w:val="mbin"/>
-          <w:rFonts w:cstheme="minorHAnsi"/>
-          <w:sz w:val="28"/>
-          <w:szCs w:val="28"/>
-        </w:rPr>
-        <w:t>+</w:t>
-      </w:r>
-      <w:r>
-        <w:rPr>
-          <w:rStyle w:val="mord"/>
-          <w:rFonts w:cstheme="minorHAnsi"/>
-          <w:sz w:val="28"/>
-          <w:szCs w:val="28"/>
-        </w:rPr>
-        <w:t>β</w:t>
-      </w:r>
-      <w:r>
-        <w:rPr>
-          <w:rStyle w:val="mord"/>
-          <w:rFonts w:cstheme="minorHAnsi"/>
-          <w:sz w:val="28"/>
-          <w:szCs w:val="28"/>
-          <w:vertAlign w:val="subscript"/>
-        </w:rPr>
-        <w:t>1</w:t>
-      </w:r>
-      <w:r>
-        <w:rPr>
-          <w:rStyle w:val="vlist-s"/>
-          <w:rFonts w:cstheme="minorHAnsi"/>
-          <w:sz w:val="28"/>
-          <w:szCs w:val="28"/>
-        </w:rPr>
-        <w:t>​</w:t>
-      </w:r>
-      <w:r>
-        <w:rPr>
-          <w:rStyle w:val="mord"/>
-          <w:rFonts w:cstheme="minorHAnsi"/>
-          <w:sz w:val="28"/>
-          <w:szCs w:val="28"/>
-        </w:rPr>
-        <w:t>x</w:t>
-      </w:r>
-      <w:r>
-        <w:rPr>
-          <w:rStyle w:val="mbin"/>
-          <w:rFonts w:cstheme="minorHAnsi"/>
-          <w:sz w:val="28"/>
-          <w:szCs w:val="28"/>
-        </w:rPr>
-        <w:t>+</w:t>
-      </w:r>
-      <w:r>
-        <w:rPr>
-          <w:rStyle w:val="mord"/>
-          <w:rFonts w:cstheme="minorHAnsi"/>
-          <w:sz w:val="28"/>
-          <w:szCs w:val="28"/>
-        </w:rPr>
-        <w:t>ϵ</w:t>
+          <w:rFonts w:ascii="Times New Roman" w:eastAsia="Times New Roman" w:hAnsi="Times New Roman" w:cs="Times New Roman"/>
+          <w:b/>
+          <w:bCs/>
+          <w:sz w:val="24"/>
+          <w:szCs w:val="24"/>
+        </w:rPr>
+        <w:t>)</w:t>
+      </w:r>
+      <w:r>
+        <w:rPr>
+          <w:rFonts w:ascii="Times New Roman" w:eastAsia="Times New Roman" w:hAnsi="Times New Roman" w:cs="Times New Roman"/>
+          <w:sz w:val="24"/>
+          <w:szCs w:val="24"/>
+        </w:rPr>
+        <w:t>: The outcome we predict.</w:t>
       </w:r>
     </w:p>
     <w:p>
       <w:pPr>
+        <w:numPr>
+          <w:ilvl w:val="0"/>
+          <w:numId w:val="7"/>
+        </w:numPr>
         <w:spacing w:before="100" w:beforeAutospacing="1" w:after="100" w:afterAutospacing="1" w:line="240" w:lineRule="auto"/>
         <w:rPr>
-          <w:rFonts w:ascii="Arial" w:eastAsia="Times New Roman" w:hAnsi="Arial" w:cs="Arial"/>
-          <w:sz w:val="24"/>
-          <w:szCs w:val="24"/>
-          <w:lang w:eastAsia="en-IN"/>
-        </w:rPr>
-      </w:pPr>
-      <w:r>
-        <w:rPr>
-          <w:rFonts w:eastAsia="Times New Roman" w:cstheme="minorHAnsi"/>
-          <w:sz w:val="24"/>
-          <w:szCs w:val="24"/>
-          <w:lang w:eastAsia="en-IN"/>
-        </w:rPr>
-        <w:t xml:space="preserve"> </w:t>
-      </w:r>
-      <w:r>
-        <w:rPr>
-          <w:rFonts w:eastAsia="Times New Roman" w:cstheme="minorHAnsi"/>
-          <w:sz w:val="24"/>
-          <w:szCs w:val="24"/>
-          <w:lang w:eastAsia="en-IN"/>
-        </w:rPr>
-        <w:t>W</w:t>
-      </w:r>
-      <w:r>
-        <w:rPr>
-          <w:rFonts w:eastAsia="Times New Roman" w:cstheme="minorHAnsi"/>
-          <w:sz w:val="24"/>
-          <w:szCs w:val="24"/>
-          <w:lang w:eastAsia="en-IN"/>
-        </w:rPr>
-        <w:t xml:space="preserve">here </w:t>
-      </w:r>
-      <w:r>
-        <w:rPr>
-          <w:rFonts w:cstheme="minorHAnsi"/>
-          <w:sz w:val="24"/>
-          <w:szCs w:val="24"/>
-        </w:rPr>
-        <w:t>y</w:t>
-      </w:r>
-      <w:r>
-        <w:rPr>
-          <w:rFonts w:eastAsia="Times New Roman" w:cstheme="minorHAnsi"/>
-          <w:sz w:val="24"/>
-          <w:szCs w:val="24"/>
-          <w:lang w:eastAsia="en-IN"/>
-        </w:rPr>
-        <w:t xml:space="preserve"> is the dependent variable, </w:t>
-      </w:r>
-      <w:r>
-        <w:rPr>
-          <w:rFonts w:cstheme="minorHAnsi"/>
+          <w:rFonts w:ascii="Times New Roman" w:eastAsia="Times New Roman" w:hAnsi="Times New Roman" w:cs="Times New Roman"/>
+          <w:sz w:val="24"/>
+          <w:szCs w:val="24"/>
+        </w:rPr>
+      </w:pPr>
+      <w:r>
+        <w:rPr>
+          <w:rFonts w:ascii="Times New Roman" w:eastAsia="Times New Roman" w:hAnsi="Times New Roman" w:cs="Times New Roman"/>
+          <w:b/>
+          <w:bCs/>
+          <w:sz w:val="24"/>
+          <w:szCs w:val="24"/>
+        </w:rPr>
+        <w:t>Independent Variable(s) (</w:t>
+      </w:r>
+      <w:r>
+        <w:rPr>
+          <w:rFonts w:ascii="Times New Roman" w:eastAsia="Times New Roman" w:hAnsi="Times New Roman" w:cs="Times New Roman"/>
+          <w:b/>
+          <w:bCs/>
           <w:sz w:val="24"/>
           <w:szCs w:val="24"/>
         </w:rPr>
@@ -551,122 +455,836 @@
       </w:r>
       <w:r>
         <w:rPr>
-          <w:rFonts w:eastAsia="Times New Roman" w:cstheme="minorHAnsi"/>
-          <w:sz w:val="24"/>
-          <w:szCs w:val="24"/>
-          <w:lang w:eastAsia="en-IN"/>
-        </w:rPr>
-        <w:t xml:space="preserve"> is the independent variable, </w:t>
-      </w:r>
-      <w:r>
-        <w:rPr>
-          <w:rStyle w:val="mord"/>
-          <w:rFonts w:cstheme="minorHAnsi"/>
-          <w:sz w:val="24"/>
-          <w:szCs w:val="24"/>
-        </w:rPr>
-        <w:t>β</w:t>
-      </w:r>
-      <w:r>
-        <w:rPr>
-          <w:rStyle w:val="mord"/>
-          <w:rFonts w:cstheme="minorHAnsi"/>
-          <w:sz w:val="24"/>
-          <w:szCs w:val="24"/>
-          <w:vertAlign w:val="subscript"/>
-        </w:rPr>
-        <w:t>0</w:t>
-      </w:r>
-      <w:proofErr w:type="gramStart"/>
-      <w:r>
-        <w:rPr>
-          <w:rFonts w:eastAsia="Times New Roman" w:cstheme="minorHAnsi"/>
-          <w:sz w:val="24"/>
-          <w:szCs w:val="24"/>
-          <w:lang w:eastAsia="en-IN"/>
-        </w:rPr>
-        <w:t>​ is</w:t>
-      </w:r>
-      <w:proofErr w:type="gramEnd"/>
-      <w:r>
-        <w:rPr>
-          <w:rFonts w:eastAsia="Times New Roman" w:cstheme="minorHAnsi"/>
-          <w:sz w:val="24"/>
-          <w:szCs w:val="24"/>
-          <w:lang w:eastAsia="en-IN"/>
-        </w:rPr>
-        <w:t xml:space="preserve"> the y-intercept, β</w:t>
-      </w:r>
-      <w:r>
-        <w:rPr>
-          <w:rFonts w:eastAsia="Times New Roman" w:cstheme="minorHAnsi"/>
-          <w:sz w:val="24"/>
-          <w:szCs w:val="24"/>
-          <w:vertAlign w:val="subscript"/>
-          <w:lang w:eastAsia="en-IN"/>
-        </w:rPr>
-        <w:t>1</w:t>
-      </w:r>
-      <w:r>
-        <w:rPr>
-          <w:rFonts w:eastAsia="Times New Roman" w:cstheme="minorHAnsi"/>
-          <w:sz w:val="24"/>
-          <w:szCs w:val="24"/>
-          <w:lang w:eastAsia="en-IN"/>
-        </w:rPr>
-        <w:t xml:space="preserve">​ is the </w:t>
-      </w:r>
-      <w:r>
-        <w:rPr>
-          <w:rFonts w:eastAsia="Times New Roman" w:cstheme="minorHAnsi"/>
-          <w:sz w:val="24"/>
-          <w:szCs w:val="24"/>
-          <w:lang w:eastAsia="en-IN"/>
-        </w:rPr>
-        <w:t xml:space="preserve"> </w:t>
-      </w:r>
-      <w:r>
-        <w:rPr>
-          <w:rFonts w:eastAsia="Times New Roman" w:cstheme="minorHAnsi"/>
-          <w:sz w:val="24"/>
-          <w:szCs w:val="24"/>
-          <w:lang w:eastAsia="en-IN"/>
-        </w:rPr>
-        <w:t>slope, and ϵ is the error term.</w:t>
+          <w:rFonts w:ascii="Times New Roman" w:eastAsia="Times New Roman" w:hAnsi="Times New Roman" w:cs="Times New Roman"/>
+          <w:b/>
+          <w:bCs/>
+          <w:sz w:val="24"/>
+          <w:szCs w:val="24"/>
+        </w:rPr>
+        <w:t>)</w:t>
+      </w:r>
+      <w:r>
+        <w:rPr>
+          <w:rFonts w:ascii="Times New Roman" w:eastAsia="Times New Roman" w:hAnsi="Times New Roman" w:cs="Times New Roman"/>
+          <w:sz w:val="24"/>
+          <w:szCs w:val="24"/>
+        </w:rPr>
+        <w:t>: The predictors used to make the prediction.</w:t>
       </w:r>
     </w:p>
     <w:p>
       <w:pPr>
         <w:spacing w:before="100" w:beforeAutospacing="1" w:after="100" w:afterAutospacing="1" w:line="240" w:lineRule="auto"/>
-        <w:rPr>
-          <w:rFonts w:asciiTheme="majorHAnsi" w:eastAsia="Times New Roman" w:hAnsiTheme="majorHAnsi" w:cs="Arial"/>
-          <w:sz w:val="24"/>
-          <w:szCs w:val="24"/>
-          <w:lang w:eastAsia="en-IN"/>
-        </w:rPr>
-      </w:pPr>
-      <w:r>
-        <w:rPr>
-          <w:rFonts w:asciiTheme="majorHAnsi" w:hAnsiTheme="majorHAnsi" w:cstheme="minorHAnsi"/>
-          <w:b/>
-          <w:sz w:val="24"/>
-          <w:szCs w:val="24"/>
-        </w:rPr>
-        <w:t xml:space="preserve">Q </w:t>
-      </w:r>
-      <w:r>
-        <w:rPr>
-          <w:rFonts w:asciiTheme="majorHAnsi" w:hAnsiTheme="majorHAnsi" w:cstheme="minorHAnsi"/>
-          <w:b/>
-          <w:sz w:val="24"/>
-          <w:szCs w:val="24"/>
-        </w:rPr>
-        <w:t>2. Explain the optimization algorithm used to minimize the cost function.</w:t>
+        <w:outlineLvl w:val="2"/>
+        <w:rPr>
+          <w:rFonts w:ascii="Times New Roman" w:eastAsia="Times New Roman" w:hAnsi="Times New Roman" w:cs="Times New Roman"/>
+          <w:b/>
+          <w:bCs/>
+          <w:sz w:val="27"/>
+          <w:szCs w:val="27"/>
+        </w:rPr>
+      </w:pPr>
+      <w:r>
+        <w:rPr>
+          <w:rFonts w:ascii="Times New Roman" w:eastAsia="Times New Roman" w:hAnsi="Times New Roman" w:cs="Times New Roman"/>
+          <w:b/>
+          <w:bCs/>
+          <w:sz w:val="27"/>
+          <w:szCs w:val="27"/>
+        </w:rPr>
+        <w:t>Linear Regression Equation</w:t>
       </w:r>
     </w:p>
     <w:p>
       <w:pPr>
         <w:spacing w:before="100" w:beforeAutospacing="1" w:after="100" w:afterAutospacing="1" w:line="240" w:lineRule="auto"/>
+        <w:ind w:left="720"/>
+        <w:rPr>
+          <w:rStyle w:val="mord"/>
+          <w:rFonts w:ascii="Times New Roman" w:eastAsia="Times New Roman" w:hAnsi="Times New Roman" w:cs="Times New Roman"/>
+          <w:sz w:val="44"/>
+          <w:szCs w:val="24"/>
+        </w:rPr>
+      </w:pPr>
+      <w:r>
+        <w:rPr>
+          <w:rStyle w:val="mord"/>
+          <w:sz w:val="40"/>
+        </w:rPr>
+        <w:t>y</w:t>
+      </w:r>
+      <w:r>
+        <w:rPr>
+          <w:rStyle w:val="mrel"/>
+          <w:sz w:val="40"/>
+        </w:rPr>
+        <w:t>=</w:t>
+      </w:r>
+      <w:r>
+        <w:rPr>
+          <w:rStyle w:val="mord"/>
+          <w:sz w:val="40"/>
+        </w:rPr>
+        <w:t>β</w:t>
+      </w:r>
+      <w:r>
+        <w:rPr>
+          <w:rStyle w:val="mord"/>
+          <w:sz w:val="40"/>
+          <w:vertAlign w:val="subscript"/>
+        </w:rPr>
+        <w:t>0</w:t>
+      </w:r>
+      <w:r>
+        <w:rPr>
+          <w:rStyle w:val="vlist-s"/>
+          <w:sz w:val="40"/>
+        </w:rPr>
+        <w:t>​</w:t>
+      </w:r>
+      <w:r>
+        <w:rPr>
+          <w:rStyle w:val="mbin"/>
+          <w:sz w:val="40"/>
+        </w:rPr>
+        <w:t>+</w:t>
+      </w:r>
+      <w:r>
+        <w:rPr>
+          <w:rStyle w:val="mord"/>
+          <w:sz w:val="40"/>
+        </w:rPr>
+        <w:t>β</w:t>
+      </w:r>
+      <w:r>
+        <w:rPr>
+          <w:rStyle w:val="mord"/>
+          <w:sz w:val="40"/>
+          <w:vertAlign w:val="subscript"/>
+        </w:rPr>
+        <w:t>1</w:t>
+      </w:r>
+      <w:r>
+        <w:rPr>
+          <w:rStyle w:val="vlist-s"/>
+          <w:sz w:val="40"/>
+        </w:rPr>
+        <w:t>​</w:t>
+      </w:r>
+      <w:r>
+        <w:rPr>
+          <w:rStyle w:val="mord"/>
+          <w:sz w:val="40"/>
+        </w:rPr>
+        <w:t>x</w:t>
+      </w:r>
+      <w:r>
+        <w:rPr>
+          <w:rStyle w:val="mbin"/>
+          <w:sz w:val="40"/>
+        </w:rPr>
+        <w:t>+</w:t>
+      </w:r>
+      <w:r>
+        <w:rPr>
+          <w:rStyle w:val="mord"/>
+          <w:sz w:val="40"/>
+        </w:rPr>
+        <w:t>ϵ</w:t>
+      </w:r>
+    </w:p>
+    <w:p>
+      <w:pPr>
+        <w:numPr>
+          <w:ilvl w:val="0"/>
+          <w:numId w:val="8"/>
+        </w:numPr>
+        <w:spacing w:before="100" w:beforeAutospacing="1" w:after="100" w:afterAutospacing="1" w:line="240" w:lineRule="auto"/>
+        <w:rPr>
+          <w:rFonts w:ascii="Times New Roman" w:eastAsia="Times New Roman" w:hAnsi="Times New Roman" w:cs="Times New Roman"/>
+          <w:sz w:val="24"/>
+          <w:szCs w:val="24"/>
+        </w:rPr>
+      </w:pPr>
+      <w:r>
+        <w:rPr>
+          <w:rFonts w:ascii="Times New Roman" w:eastAsia="Times New Roman" w:hAnsi="Times New Roman" w:cs="Times New Roman"/>
+          <w:sz w:val="24"/>
+          <w:szCs w:val="24"/>
+        </w:rPr>
+        <w:t>y: Dependent variable</w:t>
+      </w:r>
+    </w:p>
+    <w:p>
+      <w:pPr>
+        <w:numPr>
+          <w:ilvl w:val="0"/>
+          <w:numId w:val="8"/>
+        </w:numPr>
+        <w:spacing w:before="100" w:beforeAutospacing="1" w:after="100" w:afterAutospacing="1" w:line="240" w:lineRule="auto"/>
+        <w:rPr>
+          <w:rFonts w:ascii="Times New Roman" w:eastAsia="Times New Roman" w:hAnsi="Times New Roman" w:cs="Times New Roman"/>
+          <w:sz w:val="24"/>
+          <w:szCs w:val="24"/>
+        </w:rPr>
+      </w:pPr>
+      <w:r>
+        <w:rPr>
+          <w:rFonts w:ascii="Times New Roman" w:eastAsia="Times New Roman" w:hAnsi="Times New Roman" w:cs="Times New Roman"/>
+          <w:sz w:val="24"/>
+          <w:szCs w:val="24"/>
+        </w:rPr>
+        <w:t xml:space="preserve">β0​: Intercept (value of </w:t>
+      </w:r>
+      <w:proofErr w:type="spellStart"/>
+      <w:r>
+        <w:rPr>
+          <w:rFonts w:ascii="Times New Roman" w:eastAsia="Times New Roman" w:hAnsi="Times New Roman" w:cs="Times New Roman"/>
+          <w:sz w:val="24"/>
+          <w:szCs w:val="24"/>
+        </w:rPr>
+        <w:t>yyy</w:t>
+      </w:r>
+      <w:proofErr w:type="spellEnd"/>
+      <w:r>
+        <w:rPr>
+          <w:rFonts w:ascii="Times New Roman" w:eastAsia="Times New Roman" w:hAnsi="Times New Roman" w:cs="Times New Roman"/>
+          <w:sz w:val="24"/>
+          <w:szCs w:val="24"/>
+        </w:rPr>
+        <w:t xml:space="preserve"> when x=0x = 0x=0)</w:t>
+      </w:r>
+    </w:p>
+    <w:p>
+      <w:pPr>
+        <w:numPr>
+          <w:ilvl w:val="0"/>
+          <w:numId w:val="8"/>
+        </w:numPr>
+        <w:spacing w:before="100" w:beforeAutospacing="1" w:after="100" w:afterAutospacing="1" w:line="240" w:lineRule="auto"/>
+        <w:rPr>
+          <w:rFonts w:ascii="Times New Roman" w:eastAsia="Times New Roman" w:hAnsi="Times New Roman" w:cs="Times New Roman"/>
+          <w:sz w:val="24"/>
+          <w:szCs w:val="24"/>
+        </w:rPr>
+      </w:pPr>
+      <w:r>
+        <w:rPr>
+          <w:rFonts w:ascii="Times New Roman" w:eastAsia="Times New Roman" w:hAnsi="Times New Roman" w:cs="Times New Roman"/>
+          <w:sz w:val="24"/>
+          <w:szCs w:val="24"/>
+        </w:rPr>
+        <w:t xml:space="preserve">β1​: Slope (change in </w:t>
+      </w:r>
+      <w:proofErr w:type="spellStart"/>
+      <w:r>
+        <w:rPr>
+          <w:rFonts w:ascii="Times New Roman" w:eastAsia="Times New Roman" w:hAnsi="Times New Roman" w:cs="Times New Roman"/>
+          <w:sz w:val="24"/>
+          <w:szCs w:val="24"/>
+        </w:rPr>
+        <w:t>yyy</w:t>
+      </w:r>
+      <w:proofErr w:type="spellEnd"/>
+      <w:r>
+        <w:rPr>
+          <w:rFonts w:ascii="Times New Roman" w:eastAsia="Times New Roman" w:hAnsi="Times New Roman" w:cs="Times New Roman"/>
+          <w:sz w:val="24"/>
+          <w:szCs w:val="24"/>
+        </w:rPr>
+        <w:t xml:space="preserve"> per unit change in xxx)</w:t>
+      </w:r>
+    </w:p>
+    <w:p>
+      <w:pPr>
+        <w:numPr>
+          <w:ilvl w:val="0"/>
+          <w:numId w:val="8"/>
+        </w:numPr>
+        <w:spacing w:before="100" w:beforeAutospacing="1" w:after="100" w:afterAutospacing="1" w:line="240" w:lineRule="auto"/>
+        <w:rPr>
+          <w:rFonts w:ascii="Times New Roman" w:eastAsia="Times New Roman" w:hAnsi="Times New Roman" w:cs="Times New Roman"/>
+          <w:sz w:val="24"/>
+          <w:szCs w:val="24"/>
+        </w:rPr>
+      </w:pPr>
+      <w:r>
+        <w:rPr>
+          <w:rFonts w:ascii="Times New Roman" w:eastAsia="Times New Roman" w:hAnsi="Times New Roman" w:cs="Times New Roman"/>
+          <w:sz w:val="24"/>
+          <w:szCs w:val="24"/>
+        </w:rPr>
+        <w:t>x: Independent variable</w:t>
+      </w:r>
+    </w:p>
+    <w:p>
+      <w:pPr>
+        <w:numPr>
+          <w:ilvl w:val="0"/>
+          <w:numId w:val="8"/>
+        </w:numPr>
+        <w:spacing w:before="100" w:beforeAutospacing="1" w:after="100" w:afterAutospacing="1" w:line="240" w:lineRule="auto"/>
+        <w:rPr>
+          <w:rFonts w:ascii="Times New Roman" w:eastAsia="Times New Roman" w:hAnsi="Times New Roman" w:cs="Times New Roman"/>
+          <w:sz w:val="24"/>
+          <w:szCs w:val="24"/>
+        </w:rPr>
+      </w:pPr>
+      <w:r>
+        <w:rPr>
+          <w:rFonts w:ascii="Times New Roman" w:eastAsia="Times New Roman" w:hAnsi="Times New Roman" w:cs="Times New Roman"/>
+          <w:sz w:val="24"/>
+          <w:szCs w:val="24"/>
+        </w:rPr>
+        <w:t>ϵ: Error term</w:t>
+      </w:r>
+    </w:p>
+    <w:p>
+      <w:pPr>
+        <w:spacing w:before="100" w:beforeAutospacing="1" w:after="100" w:afterAutospacing="1" w:line="240" w:lineRule="auto"/>
+        <w:rPr>
+          <w:rFonts w:ascii="Times New Roman" w:eastAsia="Times New Roman" w:hAnsi="Times New Roman" w:cs="Times New Roman"/>
+          <w:sz w:val="24"/>
+          <w:szCs w:val="24"/>
+        </w:rPr>
+      </w:pPr>
+      <w:r>
+        <w:rPr>
+          <w:rFonts w:ascii="Times New Roman" w:eastAsia="Times New Roman" w:hAnsi="Times New Roman" w:cs="Times New Roman"/>
+          <w:sz w:val="24"/>
+          <w:szCs w:val="24"/>
+        </w:rPr>
+        <w:t>For multiple variables:</w:t>
+      </w:r>
+    </w:p>
+    <w:p>
+      <w:pPr>
+        <w:spacing w:before="100" w:beforeAutospacing="1" w:after="100" w:afterAutospacing="1" w:line="240" w:lineRule="auto"/>
+        <w:rPr>
+          <w:rFonts w:eastAsia="Times New Roman" w:cstheme="minorHAnsi"/>
+          <w:b/>
+          <w:sz w:val="28"/>
+          <w:szCs w:val="28"/>
+        </w:rPr>
+      </w:pPr>
+      <w:r>
+        <w:rPr>
+          <w:rStyle w:val="mord"/>
+          <w:rFonts w:cstheme="minorHAnsi"/>
+          <w:b/>
+          <w:sz w:val="28"/>
+          <w:szCs w:val="28"/>
+        </w:rPr>
+        <w:t>y</w:t>
+      </w:r>
+      <w:r>
+        <w:rPr>
+          <w:rStyle w:val="mrel"/>
+          <w:rFonts w:cstheme="minorHAnsi"/>
+          <w:b/>
+          <w:sz w:val="28"/>
+          <w:szCs w:val="28"/>
+        </w:rPr>
+        <w:t>=</w:t>
+      </w:r>
+      <w:r>
+        <w:rPr>
+          <w:rStyle w:val="mord"/>
+          <w:rFonts w:cstheme="minorHAnsi"/>
+          <w:b/>
+          <w:sz w:val="28"/>
+          <w:szCs w:val="28"/>
+        </w:rPr>
+        <w:t>β</w:t>
+      </w:r>
+      <w:r>
+        <w:rPr>
+          <w:rStyle w:val="mord"/>
+          <w:rFonts w:cstheme="minorHAnsi"/>
+          <w:b/>
+          <w:sz w:val="28"/>
+          <w:szCs w:val="28"/>
+          <w:vertAlign w:val="subscript"/>
+        </w:rPr>
+        <w:t>0</w:t>
+      </w:r>
+      <w:r>
+        <w:rPr>
+          <w:rStyle w:val="vlist-s"/>
+          <w:rFonts w:cstheme="minorHAnsi"/>
+          <w:b/>
+          <w:sz w:val="28"/>
+          <w:szCs w:val="28"/>
+        </w:rPr>
+        <w:t>​</w:t>
+      </w:r>
+      <w:r>
+        <w:rPr>
+          <w:rStyle w:val="mbin"/>
+          <w:rFonts w:cstheme="minorHAnsi"/>
+          <w:b/>
+          <w:sz w:val="28"/>
+          <w:szCs w:val="28"/>
+        </w:rPr>
+        <w:t>+</w:t>
+      </w:r>
+      <w:r>
+        <w:rPr>
+          <w:rStyle w:val="mord"/>
+          <w:rFonts w:cstheme="minorHAnsi"/>
+          <w:b/>
+          <w:sz w:val="28"/>
+          <w:szCs w:val="28"/>
+        </w:rPr>
+        <w:t>β</w:t>
+      </w:r>
+      <w:r>
+        <w:rPr>
+          <w:rStyle w:val="mord"/>
+          <w:rFonts w:cstheme="minorHAnsi"/>
+          <w:b/>
+          <w:sz w:val="28"/>
+          <w:szCs w:val="28"/>
+          <w:vertAlign w:val="subscript"/>
+        </w:rPr>
+        <w:t>1</w:t>
+      </w:r>
+      <w:r>
+        <w:rPr>
+          <w:rStyle w:val="vlist-s"/>
+          <w:rFonts w:cstheme="minorHAnsi"/>
+          <w:b/>
+          <w:sz w:val="28"/>
+          <w:szCs w:val="28"/>
+        </w:rPr>
+        <w:t>​</w:t>
+      </w:r>
+      <w:r>
+        <w:rPr>
+          <w:rStyle w:val="mord"/>
+          <w:rFonts w:cstheme="minorHAnsi"/>
+          <w:b/>
+          <w:sz w:val="28"/>
+          <w:szCs w:val="28"/>
+        </w:rPr>
+        <w:t>x1</w:t>
+      </w:r>
+      <w:r>
+        <w:rPr>
+          <w:rStyle w:val="vlist-s"/>
+          <w:rFonts w:cstheme="minorHAnsi"/>
+          <w:b/>
+          <w:sz w:val="28"/>
+          <w:szCs w:val="28"/>
+        </w:rPr>
+        <w:t>​</w:t>
+      </w:r>
+      <w:r>
+        <w:rPr>
+          <w:rStyle w:val="mbin"/>
+          <w:rFonts w:cstheme="minorHAnsi"/>
+          <w:b/>
+          <w:sz w:val="28"/>
+          <w:szCs w:val="28"/>
+        </w:rPr>
+        <w:t>+</w:t>
+      </w:r>
+      <w:r>
+        <w:rPr>
+          <w:rStyle w:val="mord"/>
+          <w:rFonts w:cstheme="minorHAnsi"/>
+          <w:b/>
+          <w:sz w:val="28"/>
+          <w:szCs w:val="28"/>
+        </w:rPr>
+        <w:t>β</w:t>
+      </w:r>
+      <w:r>
+        <w:rPr>
+          <w:rStyle w:val="mord"/>
+          <w:rFonts w:cstheme="minorHAnsi"/>
+          <w:b/>
+          <w:sz w:val="28"/>
+          <w:szCs w:val="28"/>
+          <w:vertAlign w:val="subscript"/>
+        </w:rPr>
+        <w:t>2</w:t>
+      </w:r>
+      <w:r>
+        <w:rPr>
+          <w:rStyle w:val="vlist-s"/>
+          <w:rFonts w:cstheme="minorHAnsi"/>
+          <w:b/>
+          <w:sz w:val="28"/>
+          <w:szCs w:val="28"/>
+        </w:rPr>
+        <w:t>​</w:t>
+      </w:r>
+      <w:r>
+        <w:rPr>
+          <w:rStyle w:val="mord"/>
+          <w:rFonts w:cstheme="minorHAnsi"/>
+          <w:b/>
+          <w:sz w:val="28"/>
+          <w:szCs w:val="28"/>
+        </w:rPr>
+        <w:t>x</w:t>
+      </w:r>
+      <w:r>
+        <w:rPr>
+          <w:rStyle w:val="mord"/>
+          <w:rFonts w:cstheme="minorHAnsi"/>
+          <w:b/>
+          <w:sz w:val="28"/>
+          <w:szCs w:val="28"/>
+          <w:vertAlign w:val="subscript"/>
+        </w:rPr>
+        <w:t>2</w:t>
+      </w:r>
+      <w:r>
+        <w:rPr>
+          <w:rStyle w:val="vlist-s"/>
+          <w:rFonts w:cstheme="minorHAnsi"/>
+          <w:b/>
+          <w:sz w:val="28"/>
+          <w:szCs w:val="28"/>
+        </w:rPr>
+        <w:t>​</w:t>
+      </w:r>
+      <w:r>
+        <w:rPr>
+          <w:rStyle w:val="mbin"/>
+          <w:rFonts w:cstheme="minorHAnsi"/>
+          <w:b/>
+          <w:sz w:val="28"/>
+          <w:szCs w:val="28"/>
+        </w:rPr>
+        <w:t>+</w:t>
+      </w:r>
+      <w:r>
+        <w:rPr>
+          <w:rStyle w:val="minner"/>
+          <w:rFonts w:ascii="Cambria Math" w:hAnsi="Cambria Math" w:cs="Cambria Math"/>
+          <w:b/>
+          <w:sz w:val="28"/>
+          <w:szCs w:val="28"/>
+        </w:rPr>
+        <w:t>⋯</w:t>
+      </w:r>
+      <w:r>
+        <w:rPr>
+          <w:rStyle w:val="mbin"/>
+          <w:rFonts w:cstheme="minorHAnsi"/>
+          <w:b/>
+          <w:sz w:val="28"/>
+          <w:szCs w:val="28"/>
+        </w:rPr>
+        <w:t>+</w:t>
+      </w:r>
+      <w:r>
+        <w:rPr>
+          <w:rStyle w:val="mord"/>
+          <w:rFonts w:cstheme="minorHAnsi"/>
+          <w:b/>
+          <w:sz w:val="28"/>
+          <w:szCs w:val="28"/>
+        </w:rPr>
+        <w:t>β</w:t>
+      </w:r>
+      <w:r>
+        <w:rPr>
+          <w:rStyle w:val="mord"/>
+          <w:rFonts w:cstheme="minorHAnsi"/>
+          <w:b/>
+          <w:sz w:val="28"/>
+          <w:szCs w:val="28"/>
+          <w:vertAlign w:val="subscript"/>
+        </w:rPr>
+        <w:t>n</w:t>
+      </w:r>
+      <w:r>
+        <w:rPr>
+          <w:rStyle w:val="vlist-s"/>
+          <w:rFonts w:cstheme="minorHAnsi"/>
+          <w:b/>
+          <w:sz w:val="28"/>
+          <w:szCs w:val="28"/>
+        </w:rPr>
+        <w:t>​</w:t>
+      </w:r>
+      <w:proofErr w:type="spellStart"/>
+      <w:r>
+        <w:rPr>
+          <w:rStyle w:val="mord"/>
+          <w:rFonts w:cstheme="minorHAnsi"/>
+          <w:b/>
+          <w:sz w:val="28"/>
+          <w:szCs w:val="28"/>
+        </w:rPr>
+        <w:t>x</w:t>
+      </w:r>
+      <w:r>
+        <w:rPr>
+          <w:rStyle w:val="mord"/>
+          <w:rFonts w:cstheme="minorHAnsi"/>
+          <w:b/>
+          <w:sz w:val="28"/>
+          <w:szCs w:val="28"/>
+          <w:vertAlign w:val="subscript"/>
+        </w:rPr>
+        <w:t>n</w:t>
+      </w:r>
+      <w:proofErr w:type="spellEnd"/>
+      <w:r>
+        <w:rPr>
+          <w:rStyle w:val="vlist-s"/>
+          <w:rFonts w:cstheme="minorHAnsi"/>
+          <w:b/>
+          <w:sz w:val="28"/>
+          <w:szCs w:val="28"/>
+        </w:rPr>
+        <w:t>​</w:t>
+      </w:r>
+      <w:r>
+        <w:rPr>
+          <w:rStyle w:val="mbin"/>
+          <w:rFonts w:cstheme="minorHAnsi"/>
+          <w:b/>
+          <w:sz w:val="28"/>
+          <w:szCs w:val="28"/>
+        </w:rPr>
+        <w:t>+</w:t>
+      </w:r>
+      <w:r>
+        <w:rPr>
+          <w:rStyle w:val="mord"/>
+          <w:rFonts w:cstheme="minorHAnsi"/>
+          <w:b/>
+          <w:sz w:val="28"/>
+          <w:szCs w:val="28"/>
+        </w:rPr>
+        <w:t>ϵ</w:t>
+      </w:r>
+    </w:p>
+    <w:p>
+      <w:pPr>
+        <w:spacing w:before="100" w:beforeAutospacing="1" w:after="100" w:afterAutospacing="1" w:line="240" w:lineRule="auto"/>
+        <w:outlineLvl w:val="2"/>
+        <w:rPr>
+          <w:rFonts w:ascii="Times New Roman" w:eastAsia="Times New Roman" w:hAnsi="Times New Roman" w:cs="Times New Roman"/>
+          <w:b/>
+          <w:bCs/>
+          <w:sz w:val="27"/>
+          <w:szCs w:val="27"/>
+        </w:rPr>
+      </w:pPr>
+      <w:r>
+        <w:rPr>
+          <w:rFonts w:ascii="Times New Roman" w:eastAsia="Times New Roman" w:hAnsi="Times New Roman" w:cs="Times New Roman"/>
+          <w:b/>
+          <w:bCs/>
+          <w:sz w:val="27"/>
+          <w:szCs w:val="27"/>
+        </w:rPr>
+        <w:t>Purpose</w:t>
+      </w:r>
+    </w:p>
+    <w:p>
+      <w:pPr>
+        <w:numPr>
+          <w:ilvl w:val="0"/>
+          <w:numId w:val="9"/>
+        </w:numPr>
+        <w:spacing w:before="100" w:beforeAutospacing="1" w:after="100" w:afterAutospacing="1" w:line="240" w:lineRule="auto"/>
+        <w:rPr>
+          <w:rFonts w:ascii="Times New Roman" w:eastAsia="Times New Roman" w:hAnsi="Times New Roman" w:cs="Times New Roman"/>
+          <w:sz w:val="24"/>
+          <w:szCs w:val="24"/>
+        </w:rPr>
+      </w:pPr>
+      <w:r>
+        <w:rPr>
+          <w:rFonts w:ascii="Times New Roman" w:eastAsia="Times New Roman" w:hAnsi="Times New Roman" w:cs="Times New Roman"/>
+          <w:b/>
+          <w:bCs/>
+          <w:sz w:val="24"/>
+          <w:szCs w:val="24"/>
+        </w:rPr>
+        <w:t>Prediction</w:t>
+      </w:r>
+      <w:r>
+        <w:rPr>
+          <w:rFonts w:ascii="Times New Roman" w:eastAsia="Times New Roman" w:hAnsi="Times New Roman" w:cs="Times New Roman"/>
+          <w:sz w:val="24"/>
+          <w:szCs w:val="24"/>
+        </w:rPr>
+        <w:t xml:space="preserve">: Predict </w:t>
+      </w:r>
+      <w:proofErr w:type="spellStart"/>
+      <w:r>
+        <w:rPr>
+          <w:rFonts w:ascii="Times New Roman" w:eastAsia="Times New Roman" w:hAnsi="Times New Roman" w:cs="Times New Roman"/>
+          <w:sz w:val="24"/>
+          <w:szCs w:val="24"/>
+        </w:rPr>
+        <w:t>yyy</w:t>
+      </w:r>
+      <w:proofErr w:type="spellEnd"/>
+      <w:r>
+        <w:rPr>
+          <w:rFonts w:ascii="Times New Roman" w:eastAsia="Times New Roman" w:hAnsi="Times New Roman" w:cs="Times New Roman"/>
+          <w:sz w:val="24"/>
+          <w:szCs w:val="24"/>
+        </w:rPr>
+        <w:t xml:space="preserve"> using xxx.</w:t>
+      </w:r>
+    </w:p>
+    <w:p>
+      <w:pPr>
+        <w:numPr>
+          <w:ilvl w:val="0"/>
+          <w:numId w:val="9"/>
+        </w:numPr>
+        <w:spacing w:before="100" w:beforeAutospacing="1" w:after="100" w:afterAutospacing="1" w:line="240" w:lineRule="auto"/>
+        <w:rPr>
+          <w:rFonts w:ascii="Times New Roman" w:eastAsia="Times New Roman" w:hAnsi="Times New Roman" w:cs="Times New Roman"/>
+          <w:sz w:val="24"/>
+          <w:szCs w:val="24"/>
+        </w:rPr>
+      </w:pPr>
+      <w:r>
+        <w:rPr>
+          <w:rFonts w:ascii="Times New Roman" w:eastAsia="Times New Roman" w:hAnsi="Times New Roman" w:cs="Times New Roman"/>
+          <w:b/>
+          <w:bCs/>
+          <w:sz w:val="24"/>
+          <w:szCs w:val="24"/>
+        </w:rPr>
+        <w:t>Estimation</w:t>
+      </w:r>
+      <w:r>
+        <w:rPr>
+          <w:rFonts w:ascii="Times New Roman" w:eastAsia="Times New Roman" w:hAnsi="Times New Roman" w:cs="Times New Roman"/>
+          <w:sz w:val="24"/>
+          <w:szCs w:val="24"/>
+        </w:rPr>
+        <w:t>: Estimate coefficients (β\betaβ).</w:t>
+      </w:r>
+    </w:p>
+    <w:p>
+      <w:pPr>
+        <w:numPr>
+          <w:ilvl w:val="0"/>
+          <w:numId w:val="9"/>
+        </w:numPr>
+        <w:spacing w:before="100" w:beforeAutospacing="1" w:after="100" w:afterAutospacing="1" w:line="240" w:lineRule="auto"/>
+        <w:rPr>
+          <w:rFonts w:ascii="Times New Roman" w:eastAsia="Times New Roman" w:hAnsi="Times New Roman" w:cs="Times New Roman"/>
+          <w:sz w:val="24"/>
+          <w:szCs w:val="24"/>
+        </w:rPr>
+      </w:pPr>
+      <w:r>
+        <w:rPr>
+          <w:rFonts w:ascii="Times New Roman" w:eastAsia="Times New Roman" w:hAnsi="Times New Roman" w:cs="Times New Roman"/>
+          <w:b/>
+          <w:bCs/>
+          <w:sz w:val="24"/>
+          <w:szCs w:val="24"/>
+        </w:rPr>
+        <w:t>Inference</w:t>
+      </w:r>
+      <w:r>
+        <w:rPr>
+          <w:rFonts w:ascii="Times New Roman" w:eastAsia="Times New Roman" w:hAnsi="Times New Roman" w:cs="Times New Roman"/>
+          <w:sz w:val="24"/>
+          <w:szCs w:val="24"/>
+        </w:rPr>
+        <w:t>: Test the significance and strength of relationships.</w:t>
+      </w:r>
+    </w:p>
+    <w:p>
+      <w:pPr>
+        <w:numPr>
+          <w:ilvl w:val="0"/>
+          <w:numId w:val="9"/>
+        </w:numPr>
+        <w:spacing w:before="100" w:beforeAutospacing="1" w:after="100" w:afterAutospacing="1" w:line="240" w:lineRule="auto"/>
+        <w:rPr>
+          <w:rFonts w:ascii="Times New Roman" w:eastAsia="Times New Roman" w:hAnsi="Times New Roman" w:cs="Times New Roman"/>
+          <w:sz w:val="24"/>
+          <w:szCs w:val="24"/>
+        </w:rPr>
+      </w:pPr>
+      <w:r>
+        <w:rPr>
+          <w:rFonts w:ascii="Times New Roman" w:eastAsia="Times New Roman" w:hAnsi="Times New Roman" w:cs="Times New Roman"/>
+          <w:b/>
+          <w:bCs/>
+          <w:sz w:val="24"/>
+          <w:szCs w:val="24"/>
+        </w:rPr>
+        <w:t>Understanding</w:t>
+      </w:r>
+      <w:r>
+        <w:rPr>
+          <w:rFonts w:ascii="Times New Roman" w:eastAsia="Times New Roman" w:hAnsi="Times New Roman" w:cs="Times New Roman"/>
+          <w:sz w:val="24"/>
+          <w:szCs w:val="24"/>
+        </w:rPr>
+        <w:t xml:space="preserve">: Understand how </w:t>
+      </w:r>
+      <w:proofErr w:type="spellStart"/>
+      <w:r>
+        <w:rPr>
+          <w:rFonts w:ascii="Times New Roman" w:eastAsia="Times New Roman" w:hAnsi="Times New Roman" w:cs="Times New Roman"/>
+          <w:sz w:val="24"/>
+          <w:szCs w:val="24"/>
+        </w:rPr>
+        <w:t>yyy</w:t>
+      </w:r>
+      <w:proofErr w:type="spellEnd"/>
+      <w:r>
+        <w:rPr>
+          <w:rFonts w:ascii="Times New Roman" w:eastAsia="Times New Roman" w:hAnsi="Times New Roman" w:cs="Times New Roman"/>
+          <w:sz w:val="24"/>
+          <w:szCs w:val="24"/>
+        </w:rPr>
+        <w:t xml:space="preserve"> changes with xxx.</w:t>
+      </w:r>
+    </w:p>
+    <w:p>
+      <w:pPr>
+        <w:spacing w:before="100" w:beforeAutospacing="1" w:after="100" w:afterAutospacing="1" w:line="240" w:lineRule="auto"/>
+        <w:rPr>
+          <w:rFonts w:asciiTheme="majorHAnsi" w:eastAsia="Times New Roman" w:hAnsiTheme="majorHAnsi" w:cs="Arial"/>
+          <w:sz w:val="24"/>
+          <w:szCs w:val="24"/>
+          <w:lang w:eastAsia="en-IN"/>
+        </w:rPr>
+      </w:pPr>
+      <w:r>
+        <w:rPr>
+          <w:rFonts w:asciiTheme="majorHAnsi" w:hAnsiTheme="majorHAnsi" w:cstheme="minorHAnsi"/>
+          <w:b/>
+          <w:sz w:val="24"/>
+          <w:szCs w:val="24"/>
+        </w:rPr>
+        <w:t xml:space="preserve">Q </w:t>
+      </w:r>
+      <w:r>
+        <w:rPr>
+          <w:rFonts w:asciiTheme="majorHAnsi" w:hAnsiTheme="majorHAnsi" w:cstheme="minorHAnsi"/>
+          <w:b/>
+          <w:sz w:val="24"/>
+          <w:szCs w:val="24"/>
+        </w:rPr>
+        <w:t>2. Explain the optimization algorithm used to minimize the cost function.</w:t>
+      </w:r>
+    </w:p>
+    <w:p>
+      <w:pPr>
+        <w:spacing w:before="100" w:beforeAutospacing="1" w:after="100" w:afterAutospacing="1" w:line="240" w:lineRule="auto"/>
         <w:rPr>
           <w:rFonts w:ascii="Arial" w:eastAsia="Times New Roman" w:hAnsi="Arial" w:cs="Arial"/>
           <w:sz w:val="24"/>
@@ -681,6 +1299,7 @@
           <w:szCs w:val="24"/>
           <w:u w:val="single"/>
         </w:rPr>
+        <w:lastRenderedPageBreak/>
         <w:t>Ans</w:t>
       </w:r>
       <w:r>
@@ -2114,6 +2733,7 @@
           <w:sz w:val="24"/>
           <w:szCs w:val="24"/>
         </w:rPr>
+        <w:lastRenderedPageBreak/>
         <w:drawing>
           <wp:inline distT="0" distB="0" distL="0" distR="0" wp14:anchorId="13213D17" wp14:editId="69397337">
             <wp:extent cx="5943600" cy="2761298"/>
@@ -2190,7 +2810,6 @@
           <w:sz w:val="24"/>
           <w:szCs w:val="24"/>
         </w:rPr>
-        <w:lastRenderedPageBreak/>
         <w:drawing>
           <wp:inline distT="0" distB="0" distL="0" distR="0" wp14:anchorId="62B2BB79" wp14:editId="67E2E354">
             <wp:extent cx="5943600" cy="2761298"/>
@@ -2240,8 +2859,6 @@
           </wp:inline>
         </w:drawing>
       </w:r>
-      <w:bookmarkStart w:id="0" w:name="_GoBack"/>
-      <w:bookmarkEnd w:id="0"/>
     </w:p>
     <w:p>
       <w:pPr>
@@ -2630,6 +3247,7 @@
           <w:szCs w:val="28"/>
           <w:lang w:eastAsia="en-IN"/>
         </w:rPr>
+        <w:lastRenderedPageBreak/>
         <w:t xml:space="preserve">where y is the dependent variable </w:t>
       </w:r>
       <w:r>
@@ -3117,6 +3735,119 @@
     </w:lvl>
   </w:abstractNum>
   <w:abstractNum w:abstractNumId="1" w15:restartNumberingAfterBreak="0">
+    <w:nsid w:val="0FA02FB4"/>
+    <w:multiLevelType w:val="multilevel"/>
+    <w:tmpl w:val="A7CCD454"/>
+    <w:lvl w:ilvl="0">
+      <w:start w:val="1"/>
+      <w:numFmt w:val="decimal"/>
+      <w:lvlText w:val="%1."/>
+      <w:lvlJc w:val="left"/>
+      <w:pPr>
+        <w:tabs>
+          <w:tab w:val="num" w:pos="720"/>
+        </w:tabs>
+        <w:ind w:left="720" w:hanging="360"/>
+      </w:pPr>
+    </w:lvl>
+    <w:lvl w:ilvl="1" w:tentative="1">
+      <w:start w:val="1"/>
+      <w:numFmt w:val="decimal"/>
+      <w:lvlText w:val="%2."/>
+      <w:lvlJc w:val="left"/>
+      <w:pPr>
+        <w:tabs>
+          <w:tab w:val="num" w:pos="1440"/>
+        </w:tabs>
+        <w:ind w:left="1440" w:hanging="360"/>
+      </w:pPr>
+    </w:lvl>
+    <w:lvl w:ilvl="2" w:tentative="1">
+      <w:start w:val="1"/>
+      <w:numFmt w:val="decimal"/>
+      <w:lvlText w:val="%3."/>
+      <w:lvlJc w:val="left"/>
+      <w:pPr>
+        <w:tabs>
+          <w:tab w:val="num" w:pos="2160"/>
+        </w:tabs>
+        <w:ind w:left="2160" w:hanging="360"/>
+      </w:pPr>
+    </w:lvl>
+    <w:lvl w:ilvl="3" w:tentative="1">
+      <w:start w:val="1"/>
+      <w:numFmt w:val="decimal"/>
+      <w:lvlText w:val="%4."/>
+      <w:lvlJc w:val="left"/>
+      <w:pPr>
+        <w:tabs>
+          <w:tab w:val="num" w:pos="2880"/>
+        </w:tabs>
+        <w:ind w:left="2880" w:hanging="360"/>
+      </w:pPr>
+    </w:lvl>
+    <w:lvl w:ilvl="4" w:tentative="1">
+      <w:start w:val="1"/>
+      <w:numFmt w:val="decimal"/>
+      <w:lvlText w:val="%5."/>
+      <w:lvlJc w:val="left"/>
+      <w:pPr>
+        <w:tabs>
+          <w:tab w:val="num" w:pos="3600"/>
+        </w:tabs>
+        <w:ind w:left="3600" w:hanging="360"/>
+      </w:pPr>
+    </w:lvl>
+    <w:lvl w:ilvl="5" w:tentative="1">
+      <w:start w:val="1"/>
+      <w:numFmt w:val="decimal"/>
+      <w:lvlText w:val="%6."/>
+      <w:lvlJc w:val="left"/>
+      <w:pPr>
+        <w:tabs>
+          <w:tab w:val="num" w:pos="4320"/>
+        </w:tabs>
+        <w:ind w:left="4320" w:hanging="360"/>
+      </w:pPr>
+    </w:lvl>
+    <w:lvl w:ilvl="6" w:tentative="1">
+      <w:start w:val="1"/>
+      <w:numFmt w:val="decimal"/>
+      <w:lvlText w:val="%7."/>
+      <w:lvlJc w:val="left"/>
+      <w:pPr>
+        <w:tabs>
+          <w:tab w:val="num" w:pos="5040"/>
+        </w:tabs>
+        <w:ind w:left="5040" w:hanging="360"/>
+      </w:pPr>
+    </w:lvl>
+    <w:lvl w:ilvl="7" w:tentative="1">
+      <w:start w:val="1"/>
+      <w:numFmt w:val="decimal"/>
+      <w:lvlText w:val="%8."/>
+      <w:lvlJc w:val="left"/>
+      <w:pPr>
+        <w:tabs>
+          <w:tab w:val="num" w:pos="5760"/>
+        </w:tabs>
+        <w:ind w:left="5760" w:hanging="360"/>
+      </w:pPr>
+    </w:lvl>
+    <w:lvl w:ilvl="8" w:tentative="1">
+      <w:start w:val="1"/>
+      <w:numFmt w:val="decimal"/>
+      <w:lvlText w:val="%9."/>
+      <w:lvlJc w:val="left"/>
+      <w:pPr>
+        <w:tabs>
+          <w:tab w:val="num" w:pos="6480"/>
+        </w:tabs>
+        <w:ind w:left="6480" w:hanging="360"/>
+      </w:pPr>
+    </w:lvl>
+  </w:abstractNum>
+  <w:abstractNum w:abstractNumId="2" w15:restartNumberingAfterBreak="0">
     <w:nsid w:val="159C36A9"/>
     <w:multiLevelType w:val="hybridMultilevel"/>
     <w:tmpl w:val="389660A2"/>
@@ -3205,7 +3936,7 @@
       </w:pPr>
     </w:lvl>
   </w:abstractNum>
-  <w:abstractNum w:abstractNumId="2" w15:restartNumberingAfterBreak="0">
+  <w:abstractNum w:abstractNumId="3" w15:restartNumberingAfterBreak="0">
     <w:nsid w:val="425E602B"/>
     <w:multiLevelType w:val="multilevel"/>
     <w:tmpl w:val="4F886406"/>
@@ -3354,7 +4085,7 @@
       </w:rPr>
     </w:lvl>
   </w:abstractNum>
-  <w:abstractNum w:abstractNumId="3" w15:restartNumberingAfterBreak="0">
+  <w:abstractNum w:abstractNumId="4" w15:restartNumberingAfterBreak="0">
     <w:nsid w:val="47DA3240"/>
     <w:multiLevelType w:val="multilevel"/>
     <w:tmpl w:val="0D781C1E"/>
@@ -3471,7 +4202,7 @@
       </w:pPr>
     </w:lvl>
   </w:abstractNum>
-  <w:abstractNum w:abstractNumId="4" w15:restartNumberingAfterBreak="0">
+  <w:abstractNum w:abstractNumId="5" w15:restartNumberingAfterBreak="0">
     <w:nsid w:val="543E0638"/>
     <w:multiLevelType w:val="hybridMultilevel"/>
     <w:tmpl w:val="414419EE"/>
@@ -3560,7 +4291,156 @@
       </w:pPr>
     </w:lvl>
   </w:abstractNum>
-  <w:abstractNum w:abstractNumId="5" w15:restartNumberingAfterBreak="0">
+  <w:abstractNum w:abstractNumId="6" w15:restartNumberingAfterBreak="0">
+    <w:nsid w:val="5503190D"/>
+    <w:multiLevelType w:val="multilevel"/>
+    <w:tmpl w:val="8C62F6AC"/>
+    <w:lvl w:ilvl="0">
+      <w:start w:val="1"/>
+      <w:numFmt w:val="bullet"/>
+      <w:lvlText w:val=""/>
+      <w:lvlJc w:val="left"/>
+      <w:pPr>
+        <w:tabs>
+          <w:tab w:val="num" w:pos="720"/>
+        </w:tabs>
+        <w:ind w:left="720" w:hanging="360"/>
+      </w:pPr>
+      <w:rPr>
+        <w:rFonts w:ascii="Symbol" w:hAnsi="Symbol" w:hint="default"/>
+        <w:sz w:val="20"/>
+      </w:rPr>
+    </w:lvl>
+    <w:lvl w:ilvl="1" w:tentative="1">
+      <w:start w:val="1"/>
+      <w:numFmt w:val="bullet"/>
+      <w:lvlText w:val="o"/>
+      <w:lvlJc w:val="left"/>
+      <w:pPr>
+        <w:tabs>
+          <w:tab w:val="num" w:pos="1440"/>
+        </w:tabs>
+        <w:ind w:left="1440" w:hanging="360"/>
+      </w:pPr>
+      <w:rPr>
+        <w:rFonts w:ascii="Courier New" w:hAnsi="Courier New" w:hint="default"/>
+        <w:sz w:val="20"/>
+      </w:rPr>
+    </w:lvl>
+    <w:lvl w:ilvl="2" w:tentative="1">
+      <w:start w:val="1"/>
+      <w:numFmt w:val="bullet"/>
+      <w:lvlText w:val=""/>
+      <w:lvlJc w:val="left"/>
+      <w:pPr>
+        <w:tabs>
+          <w:tab w:val="num" w:pos="2160"/>
+        </w:tabs>
+        <w:ind w:left="2160" w:hanging="360"/>
+      </w:pPr>
+      <w:rPr>
+        <w:rFonts w:ascii="Wingdings" w:hAnsi="Wingdings" w:hint="default"/>
+        <w:sz w:val="20"/>
+      </w:rPr>
+    </w:lvl>
+    <w:lvl w:ilvl="3" w:tentative="1">
+      <w:start w:val="1"/>
+      <w:numFmt w:val="bullet"/>
+      <w:lvlText w:val=""/>
+      <w:lvlJc w:val="left"/>
+      <w:pPr>
+        <w:tabs>
+          <w:tab w:val="num" w:pos="2880"/>
+        </w:tabs>
+        <w:ind w:left="2880" w:hanging="360"/>
+      </w:pPr>
+      <w:rPr>
+        <w:rFonts w:ascii="Wingdings" w:hAnsi="Wingdings" w:hint="default"/>
+        <w:sz w:val="20"/>
+      </w:rPr>
+    </w:lvl>
+    <w:lvl w:ilvl="4" w:tentative="1">
+      <w:start w:val="1"/>
+      <w:numFmt w:val="bullet"/>
+      <w:lvlText w:val=""/>
+      <w:lvlJc w:val="left"/>
+      <w:pPr>
+        <w:tabs>
+          <w:tab w:val="num" w:pos="3600"/>
+        </w:tabs>
+        <w:ind w:left="3600" w:hanging="360"/>
+      </w:pPr>
+      <w:rPr>
+        <w:rFonts w:ascii="Wingdings" w:hAnsi="Wingdings" w:hint="default"/>
+        <w:sz w:val="20"/>
+      </w:rPr>
+    </w:lvl>
+    <w:lvl w:ilvl="5" w:tentative="1">
+      <w:start w:val="1"/>
+      <w:numFmt w:val="bullet"/>
+      <w:lvlText w:val=""/>
+      <w:lvlJc w:val="left"/>
+      <w:pPr>
+        <w:tabs>
+          <w:tab w:val="num" w:pos="4320"/>
+        </w:tabs>
+        <w:ind w:left="4320" w:hanging="360"/>
+      </w:pPr>
+      <w:rPr>
+        <w:rFonts w:ascii="Wingdings" w:hAnsi="Wingdings" w:hint="default"/>
+        <w:sz w:val="20"/>
+      </w:rPr>
+    </w:lvl>
+    <w:lvl w:ilvl="6" w:tentative="1">
+      <w:start w:val="1"/>
+      <w:numFmt w:val="bullet"/>
+      <w:lvlText w:val=""/>
+      <w:lvlJc w:val="left"/>
+      <w:pPr>
+        <w:tabs>
+          <w:tab w:val="num" w:pos="5040"/>
+        </w:tabs>
+        <w:ind w:left="5040" w:hanging="360"/>
+      </w:pPr>
+      <w:rPr>
+        <w:rFonts w:ascii="Wingdings" w:hAnsi="Wingdings" w:hint="default"/>
+        <w:sz w:val="20"/>
+      </w:rPr>
+    </w:lvl>
+    <w:lvl w:ilvl="7" w:tentative="1">
+      <w:start w:val="1"/>
+      <w:numFmt w:val="bullet"/>
+      <w:lvlText w:val=""/>
+      <w:lvlJc w:val="left"/>
+      <w:pPr>
+        <w:tabs>
+          <w:tab w:val="num" w:pos="5760"/>
+        </w:tabs>
+        <w:ind w:left="5760" w:hanging="360"/>
+      </w:pPr>
+      <w:rPr>
+        <w:rFonts w:ascii="Wingdings" w:hAnsi="Wingdings" w:hint="default"/>
+        <w:sz w:val="20"/>
+      </w:rPr>
+    </w:lvl>
+    <w:lvl w:ilvl="8" w:tentative="1">
+      <w:start w:val="1"/>
+      <w:numFmt w:val="bullet"/>
+      <w:lvlText w:val=""/>
+      <w:lvlJc w:val="left"/>
+      <w:pPr>
+        <w:tabs>
+          <w:tab w:val="num" w:pos="6480"/>
+        </w:tabs>
+        <w:ind w:left="6480" w:hanging="360"/>
+      </w:pPr>
+      <w:rPr>
+        <w:rFonts w:ascii="Wingdings" w:hAnsi="Wingdings" w:hint="default"/>
+        <w:sz w:val="20"/>
+      </w:rPr>
+    </w:lvl>
+  </w:abstractNum>
+  <w:abstractNum w:abstractNumId="7" w15:restartNumberingAfterBreak="0">
     <w:nsid w:val="57E4019B"/>
     <w:multiLevelType w:val="multilevel"/>
     <w:tmpl w:val="F6386152"/>
@@ -3703,23 +4583,181 @@
       </w:rPr>
     </w:lvl>
   </w:abstractNum>
+  <w:abstractNum w:abstractNumId="8" w15:restartNumberingAfterBreak="0">
+    <w:nsid w:val="732A741D"/>
+    <w:multiLevelType w:val="multilevel"/>
+    <w:tmpl w:val="92D8FCEA"/>
+    <w:lvl w:ilvl="0">
+      <w:start w:val="1"/>
+      <w:numFmt w:val="bullet"/>
+      <w:lvlText w:val=""/>
+      <w:lvlJc w:val="left"/>
+      <w:pPr>
+        <w:tabs>
+          <w:tab w:val="num" w:pos="720"/>
+        </w:tabs>
+        <w:ind w:left="720" w:hanging="360"/>
+      </w:pPr>
+      <w:rPr>
+        <w:rFonts w:ascii="Symbol" w:hAnsi="Symbol" w:hint="default"/>
+        <w:sz w:val="20"/>
+      </w:rPr>
+    </w:lvl>
+    <w:lvl w:ilvl="1" w:tentative="1">
+      <w:start w:val="1"/>
+      <w:numFmt w:val="bullet"/>
+      <w:lvlText w:val="o"/>
+      <w:lvlJc w:val="left"/>
+      <w:pPr>
+        <w:tabs>
+          <w:tab w:val="num" w:pos="1440"/>
+        </w:tabs>
+        <w:ind w:left="1440" w:hanging="360"/>
+      </w:pPr>
+      <w:rPr>
+        <w:rFonts w:ascii="Courier New" w:hAnsi="Courier New" w:hint="default"/>
+        <w:sz w:val="20"/>
+      </w:rPr>
+    </w:lvl>
+    <w:lvl w:ilvl="2" w:tentative="1">
+      <w:start w:val="1"/>
+      <w:numFmt w:val="bullet"/>
+      <w:lvlText w:val=""/>
+      <w:lvlJc w:val="left"/>
+      <w:pPr>
+        <w:tabs>
+          <w:tab w:val="num" w:pos="2160"/>
+        </w:tabs>
+        <w:ind w:left="2160" w:hanging="360"/>
+      </w:pPr>
+      <w:rPr>
+        <w:rFonts w:ascii="Wingdings" w:hAnsi="Wingdings" w:hint="default"/>
+        <w:sz w:val="20"/>
+      </w:rPr>
+    </w:lvl>
+    <w:lvl w:ilvl="3" w:tentative="1">
+      <w:start w:val="1"/>
+      <w:numFmt w:val="bullet"/>
+      <w:lvlText w:val=""/>
+      <w:lvlJc w:val="left"/>
+      <w:pPr>
+        <w:tabs>
+          <w:tab w:val="num" w:pos="2880"/>
+        </w:tabs>
+        <w:ind w:left="2880" w:hanging="360"/>
+      </w:pPr>
+      <w:rPr>
+        <w:rFonts w:ascii="Wingdings" w:hAnsi="Wingdings" w:hint="default"/>
+        <w:sz w:val="20"/>
+      </w:rPr>
+    </w:lvl>
+    <w:lvl w:ilvl="4" w:tentative="1">
+      <w:start w:val="1"/>
+      <w:numFmt w:val="bullet"/>
+      <w:lvlText w:val=""/>
+      <w:lvlJc w:val="left"/>
+      <w:pPr>
+        <w:tabs>
+          <w:tab w:val="num" w:pos="3600"/>
+        </w:tabs>
+        <w:ind w:left="3600" w:hanging="360"/>
+      </w:pPr>
+      <w:rPr>
+        <w:rFonts w:ascii="Wingdings" w:hAnsi="Wingdings" w:hint="default"/>
+        <w:sz w:val="20"/>
+      </w:rPr>
+    </w:lvl>
+    <w:lvl w:ilvl="5" w:tentative="1">
+      <w:start w:val="1"/>
+      <w:numFmt w:val="bullet"/>
+      <w:lvlText w:val=""/>
+      <w:lvlJc w:val="left"/>
+      <w:pPr>
+        <w:tabs>
+          <w:tab w:val="num" w:pos="4320"/>
+        </w:tabs>
+        <w:ind w:left="4320" w:hanging="360"/>
+      </w:pPr>
+      <w:rPr>
+        <w:rFonts w:ascii="Wingdings" w:hAnsi="Wingdings" w:hint="default"/>
+        <w:sz w:val="20"/>
+      </w:rPr>
+    </w:lvl>
+    <w:lvl w:ilvl="6" w:tentative="1">
+      <w:start w:val="1"/>
+      <w:numFmt w:val="bullet"/>
+      <w:lvlText w:val=""/>
+      <w:lvlJc w:val="left"/>
+      <w:pPr>
+        <w:tabs>
+          <w:tab w:val="num" w:pos="5040"/>
+        </w:tabs>
+        <w:ind w:left="5040" w:hanging="360"/>
+      </w:pPr>
+      <w:rPr>
+        <w:rFonts w:ascii="Wingdings" w:hAnsi="Wingdings" w:hint="default"/>
+        <w:sz w:val="20"/>
+      </w:rPr>
+    </w:lvl>
+    <w:lvl w:ilvl="7" w:tentative="1">
+      <w:start w:val="1"/>
+      <w:numFmt w:val="bullet"/>
+      <w:lvlText w:val=""/>
+      <w:lvlJc w:val="left"/>
+      <w:pPr>
+        <w:tabs>
+          <w:tab w:val="num" w:pos="5760"/>
+        </w:tabs>
+        <w:ind w:left="5760" w:hanging="360"/>
+      </w:pPr>
+      <w:rPr>
+        <w:rFonts w:ascii="Wingdings" w:hAnsi="Wingdings" w:hint="default"/>
+        <w:sz w:val="20"/>
+      </w:rPr>
+    </w:lvl>
+    <w:lvl w:ilvl="8" w:tentative="1">
+      <w:start w:val="1"/>
+      <w:numFmt w:val="bullet"/>
+      <w:lvlText w:val=""/>
+      <w:lvlJc w:val="left"/>
+      <w:pPr>
+        <w:tabs>
+          <w:tab w:val="num" w:pos="6480"/>
+        </w:tabs>
+        <w:ind w:left="6480" w:hanging="360"/>
+      </w:pPr>
+      <w:rPr>
+        <w:rFonts w:ascii="Wingdings" w:hAnsi="Wingdings" w:hint="default"/>
+        <w:sz w:val="20"/>
+      </w:rPr>
+    </w:lvl>
+  </w:abstractNum>
   <w:num w:numId="1">
-    <w:abstractNumId w:val="1"/>
+    <w:abstractNumId w:val="2"/>
   </w:num>
   <w:num w:numId="2">
+    <w:abstractNumId w:val="5"/>
+  </w:num>
+  <w:num w:numId="3">
+    <w:abstractNumId w:val="7"/>
+  </w:num>
+  <w:num w:numId="4">
     <w:abstractNumId w:val="4"/>
   </w:num>
-  <w:num w:numId="3">
-    <w:abstractNumId w:val="5"/>
-  </w:num>
-  <w:num w:numId="4">
+  <w:num w:numId="5">
     <w:abstractNumId w:val="3"/>
-  </w:num>
-  <w:num w:numId="5">
-    <w:abstractNumId w:val="2"/>
   </w:num>
   <w:num w:numId="6">
     <w:abstractNumId w:val="0"/>
+  </w:num>
+  <w:num w:numId="7">
+    <w:abstractNumId w:val="6"/>
+  </w:num>
+  <w:num w:numId="8">
+    <w:abstractNumId w:val="8"/>
+  </w:num>
+  <w:num w:numId="9">
+    <w:abstractNumId w:val="1"/>
   </w:num>
 </w:numbering>
 </file>
@@ -4118,6 +5156,25 @@
     <w:name w:val="Normal"/>
     <w:qFormat/>
   </w:style>
+  <w:style w:type="paragraph" w:styleId="Heading3">
+    <w:name w:val="heading 3"/>
+    <w:basedOn w:val="Normal"/>
+    <w:link w:val="Heading3Char"/>
+    <w:uiPriority w:val="9"/>
+    <w:qFormat/>
+    <w:rsid w:val="00F83A4A"/>
+    <w:pPr>
+      <w:spacing w:before="100" w:beforeAutospacing="1" w:after="100" w:afterAutospacing="1" w:line="240" w:lineRule="auto"/>
+      <w:outlineLvl w:val="2"/>
+    </w:pPr>
+    <w:rPr>
+      <w:rFonts w:ascii="Times New Roman" w:eastAsia="Times New Roman" w:hAnsi="Times New Roman" w:cs="Times New Roman"/>
+      <w:b/>
+      <w:bCs/>
+      <w:sz w:val="27"/>
+      <w:szCs w:val="27"/>
+    </w:rPr>
+  </w:style>
   <w:style w:type="character" w:default="1" w:styleId="DefaultParagraphFont">
     <w:name w:val="Default Paragraph Font"/>
     <w:uiPriority w:val="1"/>
@@ -4232,6 +5289,20 @@
     <w:name w:val="minner"/>
     <w:basedOn w:val="DefaultParagraphFont"/>
     <w:rsid w:val="00B35C8D"/>
+  </w:style>
+  <w:style w:type="character" w:customStyle="1" w:styleId="Heading3Char">
+    <w:name w:val="Heading 3 Char"/>
+    <w:basedOn w:val="DefaultParagraphFont"/>
+    <w:link w:val="Heading3"/>
+    <w:uiPriority w:val="9"/>
+    <w:rsid w:val="00F83A4A"/>
+    <w:rPr>
+      <w:rFonts w:ascii="Times New Roman" w:eastAsia="Times New Roman" w:hAnsi="Times New Roman" w:cs="Times New Roman"/>
+      <w:b/>
+      <w:bCs/>
+      <w:sz w:val="27"/>
+      <w:szCs w:val="27"/>
+    </w:rPr>
   </w:style>
 </w:styles>
 </file>

</xml_diff>